<commit_message>
Done Latihan Request Parameter
</commit_message>
<xml_diff>
--- a/write-up.docx
+++ b/write-up.docx
@@ -636,6 +636,427 @@
           <w:sz w:val="24"/>
         </w:rPr>
       </w:pPr>
+    </w:p>
+    <w:p>
+      <w:pPr>
+        <w:spacing w:line="360" w:lineRule="auto"/>
+        <w:rPr>
+          <w:b/>
+          <w:sz w:val="24"/>
+        </w:rPr>
+      </w:pPr>
+      <w:r>
+        <w:rPr>
+          <w:b/>
+          <w:sz w:val="24"/>
+        </w:rPr>
+        <w:t>Latihan Request Parameter</w:t>
+      </w:r>
+    </w:p>
+    <w:p>
+      <w:pPr>
+        <w:pStyle w:val="ListParagraph"/>
+        <w:numPr>
+          <w:ilvl w:val="0"/>
+          <w:numId w:val="5"/>
+        </w:numPr>
+        <w:spacing w:line="360" w:lineRule="auto"/>
+        <w:rPr>
+          <w:sz w:val="24"/>
+        </w:rPr>
+      </w:pPr>
+      <w:r>
+        <w:rPr>
+          <w:sz w:val="24"/>
+        </w:rPr>
+        <w:t>Tulisan “In My Feeling”</w:t>
+      </w:r>
+      <w:r>
+        <w:rPr>
+          <w:sz w:val="24"/>
+        </w:rPr>
+        <w:t xml:space="preserve"> tidak muncul di browser karena value yang diterima oleh tag &lt;p&gt; tersebut telah tergantikan dengan value </w:t>
+      </w:r>
+      <w:r>
+        <w:rPr>
+          <w:b/>
+          <w:sz w:val="24"/>
+        </w:rPr>
+        <w:t xml:space="preserve">text </w:t>
+      </w:r>
+      <w:r>
+        <w:rPr>
+          <w:sz w:val="24"/>
+        </w:rPr>
+        <w:t xml:space="preserve">dari thymeleaf (Thymeleaf adalah sebuah template engine, source: </w:t>
+      </w:r>
+      <w:hyperlink r:id="rId7" w:history="1">
+        <w:r>
+          <w:rPr>
+            <w:rStyle w:val="Hyperlink"/>
+            <w:sz w:val="24"/>
+          </w:rPr>
+          <w:t>https://www.thymeleaf.org/faq.html#is-web-framework</w:t>
+        </w:r>
+      </w:hyperlink>
+      <w:r>
+        <w:rPr>
+          <w:sz w:val="24"/>
+        </w:rPr>
+        <w:t>)</w:t>
+      </w:r>
+    </w:p>
+    <w:p>
+      <w:pPr>
+        <w:pStyle w:val="ListParagraph"/>
+        <w:numPr>
+          <w:ilvl w:val="0"/>
+          <w:numId w:val="5"/>
+        </w:numPr>
+        <w:spacing w:line="360" w:lineRule="auto"/>
+        <w:rPr>
+          <w:sz w:val="24"/>
+        </w:rPr>
+      </w:pPr>
+      <w:r>
+        <w:rPr>
+          <w:sz w:val="24"/>
+        </w:rPr>
+        <w:t xml:space="preserve">Setelah nilai anotasi RequestMapping “/challenge” diganti menjadi “/viral/challenge” lalu browser memanggil dengan alamat yang sama dengan sebelumnya yaitu dengan akhiran “/challenge?name=kiki” maka browser akan mengembalikan halaman error </w:t>
+      </w:r>
+      <w:r>
+        <w:rPr>
+          <w:sz w:val="24"/>
+        </w:rPr>
+        <w:lastRenderedPageBreak/>
+        <w:t>seperti pada gambar di bawah ini.</w:t>
+      </w:r>
+      <w:r>
+        <w:rPr>
+          <w:sz w:val="24"/>
+        </w:rPr>
+        <w:br/>
+      </w:r>
+      <w:r>
+        <w:rPr>
+          <w:noProof/>
+        </w:rPr>
+        <w:drawing>
+          <wp:inline distT="0" distB="0" distL="0" distR="0" wp14:anchorId="61DCBEAD" wp14:editId="6773D59E">
+            <wp:extent cx="5731510" cy="3222625"/>
+            <wp:effectExtent l="0" t="0" r="2540" b="0"/>
+            <wp:docPr id="3" name="Picture 3"/>
+            <wp:cNvGraphicFramePr>
+              <a:graphicFrameLocks xmlns:a="http://schemas.openxmlformats.org/drawingml/2006/main" noChangeAspect="1"/>
+            </wp:cNvGraphicFramePr>
+            <a:graphic xmlns:a="http://schemas.openxmlformats.org/drawingml/2006/main">
+              <a:graphicData uri="http://schemas.openxmlformats.org/drawingml/2006/picture">
+                <pic:pic xmlns:pic="http://schemas.openxmlformats.org/drawingml/2006/picture">
+                  <pic:nvPicPr>
+                    <pic:cNvPr id="1" name=""/>
+                    <pic:cNvPicPr/>
+                  </pic:nvPicPr>
+                  <pic:blipFill>
+                    <a:blip r:embed="rId8"/>
+                    <a:stretch>
+                      <a:fillRect/>
+                    </a:stretch>
+                  </pic:blipFill>
+                  <pic:spPr>
+                    <a:xfrm>
+                      <a:off x="0" y="0"/>
+                      <a:ext cx="5731510" cy="3222625"/>
+                    </a:xfrm>
+                    <a:prstGeom prst="rect">
+                      <a:avLst/>
+                    </a:prstGeom>
+                  </pic:spPr>
+                </pic:pic>
+              </a:graphicData>
+            </a:graphic>
+          </wp:inline>
+        </w:drawing>
+      </w:r>
+    </w:p>
+    <w:p>
+      <w:pPr>
+        <w:pStyle w:val="ListParagraph"/>
+        <w:numPr>
+          <w:ilvl w:val="0"/>
+          <w:numId w:val="5"/>
+        </w:numPr>
+        <w:spacing w:line="360" w:lineRule="auto"/>
+        <w:rPr>
+          <w:sz w:val="24"/>
+        </w:rPr>
+      </w:pPr>
+      <w:r>
+        <w:rPr>
+          <w:sz w:val="24"/>
+        </w:rPr>
+        <w:t>Akses localhost:8080/challenge</w:t>
+      </w:r>
+    </w:p>
+    <w:p>
+      <w:pPr>
+        <w:pStyle w:val="ListParagraph"/>
+        <w:numPr>
+          <w:ilvl w:val="0"/>
+          <w:numId w:val="6"/>
+        </w:numPr>
+        <w:spacing w:line="360" w:lineRule="auto"/>
+        <w:rPr>
+          <w:sz w:val="24"/>
+        </w:rPr>
+      </w:pPr>
+      <w:r>
+        <w:rPr>
+          <w:sz w:val="24"/>
+        </w:rPr>
+        <w:t>Setelah nilai anotasi RequestMapping kembali diubah menjadi “/challenge”, ketika memanggil alamat pada browser dengan akhiran “/challenge</w:t>
+      </w:r>
+      <w:r>
+        <w:rPr>
+          <w:sz w:val="24"/>
+        </w:rPr>
+        <w:t>”, maka browser akan mengembalikan halaman error seperti pada gambar di bawah ini.</w:t>
+      </w:r>
+      <w:r>
+        <w:rPr>
+          <w:sz w:val="24"/>
+        </w:rPr>
+        <w:br/>
+      </w:r>
+      <w:r>
+        <w:rPr>
+          <w:noProof/>
+        </w:rPr>
+        <w:drawing>
+          <wp:inline distT="0" distB="0" distL="0" distR="0" wp14:anchorId="063EF572" wp14:editId="4E1AC1C6">
+            <wp:extent cx="5731510" cy="3222625"/>
+            <wp:effectExtent l="0" t="0" r="2540" b="0"/>
+            <wp:docPr id="4" name="Picture 4"/>
+            <wp:cNvGraphicFramePr>
+              <a:graphicFrameLocks xmlns:a="http://schemas.openxmlformats.org/drawingml/2006/main" noChangeAspect="1"/>
+            </wp:cNvGraphicFramePr>
+            <a:graphic xmlns:a="http://schemas.openxmlformats.org/drawingml/2006/main">
+              <a:graphicData uri="http://schemas.openxmlformats.org/drawingml/2006/picture">
+                <pic:pic xmlns:pic="http://schemas.openxmlformats.org/drawingml/2006/picture">
+                  <pic:nvPicPr>
+                    <pic:cNvPr id="1" name=""/>
+                    <pic:cNvPicPr/>
+                  </pic:nvPicPr>
+                  <pic:blipFill>
+                    <a:blip r:embed="rId9"/>
+                    <a:stretch>
+                      <a:fillRect/>
+                    </a:stretch>
+                  </pic:blipFill>
+                  <pic:spPr>
+                    <a:xfrm>
+                      <a:off x="0" y="0"/>
+                      <a:ext cx="5731510" cy="3222625"/>
+                    </a:xfrm>
+                    <a:prstGeom prst="rect">
+                      <a:avLst/>
+                    </a:prstGeom>
+                  </pic:spPr>
+                </pic:pic>
+              </a:graphicData>
+            </a:graphic>
+          </wp:inline>
+        </w:drawing>
+      </w:r>
+      <w:r>
+        <w:rPr>
+          <w:sz w:val="24"/>
+        </w:rPr>
+        <w:br/>
+        <w:t xml:space="preserve">Hal tersebut terjadi karena handler-method nya meminta parameter berupa string value bernama “name” pada pemanggilan alamat tersebut. Jika tidak </w:t>
+      </w:r>
+      <w:r>
+        <w:rPr>
+          <w:sz w:val="24"/>
+        </w:rPr>
+        <w:lastRenderedPageBreak/>
+        <w:t>terdapat parameter tersebut pada pemanggilan alamat tersebut, maka halaman error akan dikembalikan ke layar.</w:t>
+      </w:r>
+    </w:p>
+    <w:p>
+      <w:pPr>
+        <w:pStyle w:val="ListParagraph"/>
+        <w:numPr>
+          <w:ilvl w:val="0"/>
+          <w:numId w:val="6"/>
+        </w:numPr>
+        <w:spacing w:line="360" w:lineRule="auto"/>
+        <w:rPr>
+          <w:sz w:val="24"/>
+        </w:rPr>
+      </w:pPr>
+      <w:r>
+        <w:rPr>
+          <w:sz w:val="24"/>
+        </w:rPr>
+        <w:t>Setelah methodnya diubah seperti yang diminta pada dokumen tutorial, ketika alamat localhost:8080/challenge dipanggil, maka suatu halaman (</w:t>
+      </w:r>
+      <w:r>
+        <w:rPr>
+          <w:b/>
+          <w:sz w:val="24"/>
+        </w:rPr>
+        <w:t>bukan halaman error</w:t>
+      </w:r>
+      <w:r>
+        <w:rPr>
+          <w:sz w:val="24"/>
+        </w:rPr>
+        <w:t xml:space="preserve">) akan terpanggil ke layar seperti pada gambar di bawah ini. Value dari parameter yang diminta (dengan tipe String) digantikan secara otomatis menjadi </w:t>
+      </w:r>
+      <w:r>
+        <w:rPr>
+          <w:b/>
+          <w:sz w:val="24"/>
+        </w:rPr>
+        <w:t>null</w:t>
+      </w:r>
+      <w:r>
+        <w:rPr>
+          <w:sz w:val="24"/>
+        </w:rPr>
+        <w:t>.</w:t>
+      </w:r>
+      <w:r>
+        <w:rPr>
+          <w:sz w:val="24"/>
+        </w:rPr>
+        <w:br/>
+      </w:r>
+      <w:r>
+        <w:rPr>
+          <w:noProof/>
+        </w:rPr>
+        <w:drawing>
+          <wp:inline distT="0" distB="0" distL="0" distR="0" wp14:anchorId="36F823C7" wp14:editId="79FD9EE4">
+            <wp:extent cx="5731510" cy="3222625"/>
+            <wp:effectExtent l="0" t="0" r="2540" b="0"/>
+            <wp:docPr id="5" name="Picture 5"/>
+            <wp:cNvGraphicFramePr>
+              <a:graphicFrameLocks xmlns:a="http://schemas.openxmlformats.org/drawingml/2006/main" noChangeAspect="1"/>
+            </wp:cNvGraphicFramePr>
+            <a:graphic xmlns:a="http://schemas.openxmlformats.org/drawingml/2006/main">
+              <a:graphicData uri="http://schemas.openxmlformats.org/drawingml/2006/picture">
+                <pic:pic xmlns:pic="http://schemas.openxmlformats.org/drawingml/2006/picture">
+                  <pic:nvPicPr>
+                    <pic:cNvPr id="1" name=""/>
+                    <pic:cNvPicPr/>
+                  </pic:nvPicPr>
+                  <pic:blipFill>
+                    <a:blip r:embed="rId10"/>
+                    <a:stretch>
+                      <a:fillRect/>
+                    </a:stretch>
+                  </pic:blipFill>
+                  <pic:spPr>
+                    <a:xfrm>
+                      <a:off x="0" y="0"/>
+                      <a:ext cx="5731510" cy="3222625"/>
+                    </a:xfrm>
+                    <a:prstGeom prst="rect">
+                      <a:avLst/>
+                    </a:prstGeom>
+                  </pic:spPr>
+                </pic:pic>
+              </a:graphicData>
+            </a:graphic>
+          </wp:inline>
+        </w:drawing>
+      </w:r>
+    </w:p>
+    <w:p>
+      <w:pPr>
+        <w:pStyle w:val="ListParagraph"/>
+        <w:numPr>
+          <w:ilvl w:val="0"/>
+          <w:numId w:val="6"/>
+        </w:numPr>
+        <w:spacing w:line="360" w:lineRule="auto"/>
+        <w:rPr>
+          <w:sz w:val="24"/>
+        </w:rPr>
+      </w:pPr>
+      <w:r>
+        <w:rPr>
+          <w:sz w:val="24"/>
+        </w:rPr>
+        <w:t>Setelah methodnya diubah seperti yang diminta pada dokumen tutorial, ketika alamat localhost:8080/challenge dipanggil, maka suatu halaman (</w:t>
+      </w:r>
+      <w:r>
+        <w:rPr>
+          <w:b/>
+          <w:sz w:val="24"/>
+        </w:rPr>
+        <w:t xml:space="preserve">bukan halaman error) </w:t>
+      </w:r>
+      <w:r>
+        <w:rPr>
+          <w:sz w:val="24"/>
+        </w:rPr>
+        <w:t xml:space="preserve">akan terpanggil ke layar seperti pada gambar di bawah ini. Value dari parameter yang diminta akan secara default menjadi “kiki”, sesuai yang diatur </w:t>
+      </w:r>
+      <w:r>
+        <w:rPr>
+          <w:sz w:val="24"/>
+        </w:rPr>
+        <w:lastRenderedPageBreak/>
+        <w:t>pada method tersebut.</w:t>
+      </w:r>
+      <w:r>
+        <w:rPr>
+          <w:sz w:val="24"/>
+        </w:rPr>
+        <w:br/>
+      </w:r>
+      <w:r>
+        <w:rPr>
+          <w:noProof/>
+        </w:rPr>
+        <w:drawing>
+          <wp:inline distT="0" distB="0" distL="0" distR="0" wp14:anchorId="56F56CAA" wp14:editId="6D596D38">
+            <wp:extent cx="5731510" cy="3222625"/>
+            <wp:effectExtent l="0" t="0" r="2540" b="0"/>
+            <wp:docPr id="6" name="Picture 6"/>
+            <wp:cNvGraphicFramePr>
+              <a:graphicFrameLocks xmlns:a="http://schemas.openxmlformats.org/drawingml/2006/main" noChangeAspect="1"/>
+            </wp:cNvGraphicFramePr>
+            <a:graphic xmlns:a="http://schemas.openxmlformats.org/drawingml/2006/main">
+              <a:graphicData uri="http://schemas.openxmlformats.org/drawingml/2006/picture">
+                <pic:pic xmlns:pic="http://schemas.openxmlformats.org/drawingml/2006/picture">
+                  <pic:nvPicPr>
+                    <pic:cNvPr id="1" name=""/>
+                    <pic:cNvPicPr/>
+                  </pic:nvPicPr>
+                  <pic:blipFill>
+                    <a:blip r:embed="rId11"/>
+                    <a:stretch>
+                      <a:fillRect/>
+                    </a:stretch>
+                  </pic:blipFill>
+                  <pic:spPr>
+                    <a:xfrm>
+                      <a:off x="0" y="0"/>
+                      <a:ext cx="5731510" cy="3222625"/>
+                    </a:xfrm>
+                    <a:prstGeom prst="rect">
+                      <a:avLst/>
+                    </a:prstGeom>
+                  </pic:spPr>
+                </pic:pic>
+              </a:graphicData>
+            </a:graphic>
+          </wp:inline>
+        </w:drawing>
+      </w:r>
       <w:bookmarkStart w:id="0" w:name="_GoBack"/>
       <w:bookmarkEnd w:id="0"/>
     </w:p>
@@ -1007,6 +1428,184 @@
       </w:pPr>
     </w:lvl>
   </w:abstractNum>
+  <w:abstractNum w:abstractNumId="4" w15:restartNumberingAfterBreak="0">
+    <w:nsid w:val="73875A7F"/>
+    <w:multiLevelType w:val="hybridMultilevel"/>
+    <w:tmpl w:val="C0949EA6"/>
+    <w:lvl w:ilvl="0" w:tplc="C14ACFE2">
+      <w:start w:val="1"/>
+      <w:numFmt w:val="lowerLetter"/>
+      <w:lvlText w:val="%1."/>
+      <w:lvlJc w:val="left"/>
+      <w:pPr>
+        <w:ind w:left="1080" w:hanging="360"/>
+      </w:pPr>
+      <w:rPr>
+        <w:rFonts w:hint="default"/>
+      </w:rPr>
+    </w:lvl>
+    <w:lvl w:ilvl="1" w:tplc="04210019" w:tentative="1">
+      <w:start w:val="1"/>
+      <w:numFmt w:val="lowerLetter"/>
+      <w:lvlText w:val="%2."/>
+      <w:lvlJc w:val="left"/>
+      <w:pPr>
+        <w:ind w:left="1800" w:hanging="360"/>
+      </w:pPr>
+    </w:lvl>
+    <w:lvl w:ilvl="2" w:tplc="0421001B" w:tentative="1">
+      <w:start w:val="1"/>
+      <w:numFmt w:val="lowerRoman"/>
+      <w:lvlText w:val="%3."/>
+      <w:lvlJc w:val="right"/>
+      <w:pPr>
+        <w:ind w:left="2520" w:hanging="180"/>
+      </w:pPr>
+    </w:lvl>
+    <w:lvl w:ilvl="3" w:tplc="0421000F" w:tentative="1">
+      <w:start w:val="1"/>
+      <w:numFmt w:val="decimal"/>
+      <w:lvlText w:val="%4."/>
+      <w:lvlJc w:val="left"/>
+      <w:pPr>
+        <w:ind w:left="3240" w:hanging="360"/>
+      </w:pPr>
+    </w:lvl>
+    <w:lvl w:ilvl="4" w:tplc="04210019" w:tentative="1">
+      <w:start w:val="1"/>
+      <w:numFmt w:val="lowerLetter"/>
+      <w:lvlText w:val="%5."/>
+      <w:lvlJc w:val="left"/>
+      <w:pPr>
+        <w:ind w:left="3960" w:hanging="360"/>
+      </w:pPr>
+    </w:lvl>
+    <w:lvl w:ilvl="5" w:tplc="0421001B" w:tentative="1">
+      <w:start w:val="1"/>
+      <w:numFmt w:val="lowerRoman"/>
+      <w:lvlText w:val="%6."/>
+      <w:lvlJc w:val="right"/>
+      <w:pPr>
+        <w:ind w:left="4680" w:hanging="180"/>
+      </w:pPr>
+    </w:lvl>
+    <w:lvl w:ilvl="6" w:tplc="0421000F" w:tentative="1">
+      <w:start w:val="1"/>
+      <w:numFmt w:val="decimal"/>
+      <w:lvlText w:val="%7."/>
+      <w:lvlJc w:val="left"/>
+      <w:pPr>
+        <w:ind w:left="5400" w:hanging="360"/>
+      </w:pPr>
+    </w:lvl>
+    <w:lvl w:ilvl="7" w:tplc="04210019" w:tentative="1">
+      <w:start w:val="1"/>
+      <w:numFmt w:val="lowerLetter"/>
+      <w:lvlText w:val="%8."/>
+      <w:lvlJc w:val="left"/>
+      <w:pPr>
+        <w:ind w:left="6120" w:hanging="360"/>
+      </w:pPr>
+    </w:lvl>
+    <w:lvl w:ilvl="8" w:tplc="0421001B" w:tentative="1">
+      <w:start w:val="1"/>
+      <w:numFmt w:val="lowerRoman"/>
+      <w:lvlText w:val="%9."/>
+      <w:lvlJc w:val="right"/>
+      <w:pPr>
+        <w:ind w:left="6840" w:hanging="180"/>
+      </w:pPr>
+    </w:lvl>
+  </w:abstractNum>
+  <w:abstractNum w:abstractNumId="5" w15:restartNumberingAfterBreak="0">
+    <w:nsid w:val="7CEC3202"/>
+    <w:multiLevelType w:val="hybridMultilevel"/>
+    <w:tmpl w:val="96F6CA70"/>
+    <w:lvl w:ilvl="0" w:tplc="0421000F">
+      <w:start w:val="1"/>
+      <w:numFmt w:val="decimal"/>
+      <w:lvlText w:val="%1."/>
+      <w:lvlJc w:val="left"/>
+      <w:pPr>
+        <w:ind w:left="720" w:hanging="360"/>
+      </w:pPr>
+      <w:rPr>
+        <w:rFonts w:hint="default"/>
+      </w:rPr>
+    </w:lvl>
+    <w:lvl w:ilvl="1" w:tplc="04210019" w:tentative="1">
+      <w:start w:val="1"/>
+      <w:numFmt w:val="lowerLetter"/>
+      <w:lvlText w:val="%2."/>
+      <w:lvlJc w:val="left"/>
+      <w:pPr>
+        <w:ind w:left="1440" w:hanging="360"/>
+      </w:pPr>
+    </w:lvl>
+    <w:lvl w:ilvl="2" w:tplc="0421001B" w:tentative="1">
+      <w:start w:val="1"/>
+      <w:numFmt w:val="lowerRoman"/>
+      <w:lvlText w:val="%3."/>
+      <w:lvlJc w:val="right"/>
+      <w:pPr>
+        <w:ind w:left="2160" w:hanging="180"/>
+      </w:pPr>
+    </w:lvl>
+    <w:lvl w:ilvl="3" w:tplc="0421000F" w:tentative="1">
+      <w:start w:val="1"/>
+      <w:numFmt w:val="decimal"/>
+      <w:lvlText w:val="%4."/>
+      <w:lvlJc w:val="left"/>
+      <w:pPr>
+        <w:ind w:left="2880" w:hanging="360"/>
+      </w:pPr>
+    </w:lvl>
+    <w:lvl w:ilvl="4" w:tplc="04210019" w:tentative="1">
+      <w:start w:val="1"/>
+      <w:numFmt w:val="lowerLetter"/>
+      <w:lvlText w:val="%5."/>
+      <w:lvlJc w:val="left"/>
+      <w:pPr>
+        <w:ind w:left="3600" w:hanging="360"/>
+      </w:pPr>
+    </w:lvl>
+    <w:lvl w:ilvl="5" w:tplc="0421001B" w:tentative="1">
+      <w:start w:val="1"/>
+      <w:numFmt w:val="lowerRoman"/>
+      <w:lvlText w:val="%6."/>
+      <w:lvlJc w:val="right"/>
+      <w:pPr>
+        <w:ind w:left="4320" w:hanging="180"/>
+      </w:pPr>
+    </w:lvl>
+    <w:lvl w:ilvl="6" w:tplc="0421000F" w:tentative="1">
+      <w:start w:val="1"/>
+      <w:numFmt w:val="decimal"/>
+      <w:lvlText w:val="%7."/>
+      <w:lvlJc w:val="left"/>
+      <w:pPr>
+        <w:ind w:left="5040" w:hanging="360"/>
+      </w:pPr>
+    </w:lvl>
+    <w:lvl w:ilvl="7" w:tplc="04210019" w:tentative="1">
+      <w:start w:val="1"/>
+      <w:numFmt w:val="lowerLetter"/>
+      <w:lvlText w:val="%8."/>
+      <w:lvlJc w:val="left"/>
+      <w:pPr>
+        <w:ind w:left="5760" w:hanging="360"/>
+      </w:pPr>
+    </w:lvl>
+    <w:lvl w:ilvl="8" w:tplc="0421001B" w:tentative="1">
+      <w:start w:val="1"/>
+      <w:numFmt w:val="lowerRoman"/>
+      <w:lvlText w:val="%9."/>
+      <w:lvlJc w:val="right"/>
+      <w:pPr>
+        <w:ind w:left="6480" w:hanging="180"/>
+      </w:pPr>
+    </w:lvl>
+  </w:abstractNum>
   <w:num w:numId="1">
     <w:abstractNumId w:val="1"/>
   </w:num>
@@ -1018,6 +1617,12 @@
   </w:num>
   <w:num w:numId="4">
     <w:abstractNumId w:val="3"/>
+  </w:num>
+  <w:num w:numId="5">
+    <w:abstractNumId w:val="5"/>
+  </w:num>
+  <w:num w:numId="6">
+    <w:abstractNumId w:val="4"/>
   </w:num>
 </w:numbering>
 </file>
@@ -1458,6 +2063,29 @@
       <w:contextualSpacing/>
     </w:pPr>
   </w:style>
+  <w:style w:type="character" w:styleId="Hyperlink">
+    <w:name w:val="Hyperlink"/>
+    <w:basedOn w:val="DefaultParagraphFont"/>
+    <w:uiPriority w:val="99"/>
+    <w:unhideWhenUsed/>
+    <w:rsid w:val="00591F02"/>
+    <w:rPr>
+      <w:color w:val="0563C1" w:themeColor="hyperlink"/>
+      <w:u w:val="single"/>
+    </w:rPr>
+  </w:style>
+  <w:style w:type="character" w:styleId="UnresolvedMention">
+    <w:name w:val="Unresolved Mention"/>
+    <w:basedOn w:val="DefaultParagraphFont"/>
+    <w:uiPriority w:val="99"/>
+    <w:semiHidden/>
+    <w:unhideWhenUsed/>
+    <w:rsid w:val="00591F02"/>
+    <w:rPr>
+      <w:color w:val="605E5C"/>
+      <w:shd w:val="clear" w:color="auto" w:fill="E1DFDD"/>
+    </w:rPr>
+  </w:style>
 </w:styles>
 </file>
 

</xml_diff>

<commit_message>
Done Latihan Path Variable
</commit_message>
<xml_diff>
--- a/write-up.docx
+++ b/write-up.docx
@@ -1017,8 +1017,6 @@
         </w:rPr>
         <w:t>a</w:t>
       </w:r>
-      <w:bookmarkStart w:id="0" w:name="_GoBack"/>
-      <w:bookmarkEnd w:id="0"/>
       <w:r>
         <w:rPr>
           <w:sz w:val="24"/>
@@ -1072,6 +1070,252 @@
         </w:drawing>
       </w:r>
     </w:p>
+    <w:p>
+      <w:pPr>
+        <w:spacing w:line="360" w:lineRule="auto"/>
+        <w:rPr>
+          <w:sz w:val="24"/>
+        </w:rPr>
+      </w:pPr>
+    </w:p>
+    <w:p>
+      <w:pPr>
+        <w:spacing w:line="360" w:lineRule="auto"/>
+        <w:rPr>
+          <w:b/>
+          <w:sz w:val="24"/>
+        </w:rPr>
+      </w:pPr>
+      <w:r>
+        <w:rPr>
+          <w:b/>
+          <w:sz w:val="24"/>
+        </w:rPr>
+        <w:t>Latihan Path Variable</w:t>
+      </w:r>
+    </w:p>
+    <w:p>
+      <w:pPr>
+        <w:pStyle w:val="ListParagraph"/>
+        <w:numPr>
+          <w:ilvl w:val="0"/>
+          <w:numId w:val="7"/>
+        </w:numPr>
+        <w:spacing w:line="360" w:lineRule="auto"/>
+        <w:rPr>
+          <w:sz w:val="24"/>
+        </w:rPr>
+      </w:pPr>
+      <w:r>
+        <w:rPr>
+          <w:sz w:val="24"/>
+        </w:rPr>
+        <w:t>Akses localhost:8080/challenge/</w:t>
+      </w:r>
+      <w:r>
+        <w:rPr>
+          <w:sz w:val="24"/>
+        </w:rPr>
+        <w:t xml:space="preserve"> maka dikembalikan halaman error</w:t>
+      </w:r>
+      <w:r>
+        <w:rPr>
+          <w:sz w:val="24"/>
+        </w:rPr>
+        <w:br/>
+      </w:r>
+      <w:r>
+        <w:rPr>
+          <w:noProof/>
+        </w:rPr>
+        <w:drawing>
+          <wp:inline distT="0" distB="0" distL="0" distR="0" wp14:anchorId="4B709ED9" wp14:editId="618CB8AC">
+            <wp:extent cx="5731510" cy="3222625"/>
+            <wp:effectExtent l="0" t="0" r="2540" b="0"/>
+            <wp:docPr id="8" name="Picture 8"/>
+            <wp:cNvGraphicFramePr>
+              <a:graphicFrameLocks xmlns:a="http://schemas.openxmlformats.org/drawingml/2006/main" noChangeAspect="1"/>
+            </wp:cNvGraphicFramePr>
+            <a:graphic xmlns:a="http://schemas.openxmlformats.org/drawingml/2006/main">
+              <a:graphicData uri="http://schemas.openxmlformats.org/drawingml/2006/picture">
+                <pic:pic xmlns:pic="http://schemas.openxmlformats.org/drawingml/2006/picture">
+                  <pic:nvPicPr>
+                    <pic:cNvPr id="1" name=""/>
+                    <pic:cNvPicPr/>
+                  </pic:nvPicPr>
+                  <pic:blipFill>
+                    <a:blip r:embed="rId12"/>
+                    <a:stretch>
+                      <a:fillRect/>
+                    </a:stretch>
+                  </pic:blipFill>
+                  <pic:spPr>
+                    <a:xfrm>
+                      <a:off x="0" y="0"/>
+                      <a:ext cx="5731510" cy="3222625"/>
+                    </a:xfrm>
+                    <a:prstGeom prst="rect">
+                      <a:avLst/>
+                    </a:prstGeom>
+                  </pic:spPr>
+                </pic:pic>
+              </a:graphicData>
+            </a:graphic>
+          </wp:inline>
+        </w:drawing>
+      </w:r>
+    </w:p>
+    <w:p>
+      <w:pPr>
+        <w:pStyle w:val="ListParagraph"/>
+        <w:numPr>
+          <w:ilvl w:val="0"/>
+          <w:numId w:val="7"/>
+        </w:numPr>
+        <w:spacing w:line="360" w:lineRule="auto"/>
+        <w:rPr>
+          <w:sz w:val="24"/>
+        </w:rPr>
+      </w:pPr>
+      <w:r>
+        <w:rPr>
+          <w:sz w:val="24"/>
+        </w:rPr>
+        <w:t>Ubah method challengePage lalu akses localhost:8080/challenge/</w:t>
+      </w:r>
+      <w:r>
+        <w:rPr>
+          <w:sz w:val="24"/>
+        </w:rPr>
+        <w:t xml:space="preserve"> maka dikembalikan halaman seperti di bawah ini, dengan “KB” sebagai awal, seperti yang </w:t>
+      </w:r>
+      <w:r>
+        <w:rPr>
+          <w:sz w:val="24"/>
+        </w:rPr>
+        <w:lastRenderedPageBreak/>
+        <w:t>sudah diatur pada controller.</w:t>
+      </w:r>
+      <w:r>
+        <w:rPr>
+          <w:sz w:val="24"/>
+        </w:rPr>
+        <w:br/>
+      </w:r>
+      <w:r>
+        <w:rPr>
+          <w:noProof/>
+        </w:rPr>
+        <w:drawing>
+          <wp:inline distT="0" distB="0" distL="0" distR="0" wp14:anchorId="2014211B" wp14:editId="3D57B45D">
+            <wp:extent cx="5731510" cy="3222625"/>
+            <wp:effectExtent l="0" t="0" r="2540" b="0"/>
+            <wp:docPr id="9" name="Picture 9"/>
+            <wp:cNvGraphicFramePr>
+              <a:graphicFrameLocks xmlns:a="http://schemas.openxmlformats.org/drawingml/2006/main" noChangeAspect="1"/>
+            </wp:cNvGraphicFramePr>
+            <a:graphic xmlns:a="http://schemas.openxmlformats.org/drawingml/2006/main">
+              <a:graphicData uri="http://schemas.openxmlformats.org/drawingml/2006/picture">
+                <pic:pic xmlns:pic="http://schemas.openxmlformats.org/drawingml/2006/picture">
+                  <pic:nvPicPr>
+                    <pic:cNvPr id="1" name=""/>
+                    <pic:cNvPicPr/>
+                  </pic:nvPicPr>
+                  <pic:blipFill>
+                    <a:blip r:embed="rId13"/>
+                    <a:stretch>
+                      <a:fillRect/>
+                    </a:stretch>
+                  </pic:blipFill>
+                  <pic:spPr>
+                    <a:xfrm>
+                      <a:off x="0" y="0"/>
+                      <a:ext cx="5731510" cy="3222625"/>
+                    </a:xfrm>
+                    <a:prstGeom prst="rect">
+                      <a:avLst/>
+                    </a:prstGeom>
+                  </pic:spPr>
+                </pic:pic>
+              </a:graphicData>
+            </a:graphic>
+          </wp:inline>
+        </w:drawing>
+      </w:r>
+    </w:p>
+    <w:p>
+      <w:pPr>
+        <w:pStyle w:val="ListParagraph"/>
+        <w:numPr>
+          <w:ilvl w:val="0"/>
+          <w:numId w:val="7"/>
+        </w:numPr>
+        <w:spacing w:line="360" w:lineRule="auto"/>
+        <w:rPr>
+          <w:sz w:val="24"/>
+        </w:rPr>
+      </w:pPr>
+      <w:r>
+        <w:rPr>
+          <w:sz w:val="24"/>
+        </w:rPr>
+        <w:t>Akses localhost:8080/challenge/kiki</w:t>
+      </w:r>
+      <w:r>
+        <w:rPr>
+          <w:sz w:val="24"/>
+        </w:rPr>
+        <w:t xml:space="preserve"> maka dikembalikan halaman seperti di bawah ini dengan awalan “kiki”, yaitu parameter yang ditulis pada path/link localhost:8080/challenge/kiki</w:t>
+      </w:r>
+      <w:bookmarkStart w:id="0" w:name="_GoBack"/>
+      <w:bookmarkEnd w:id="0"/>
+      <w:r>
+        <w:rPr>
+          <w:sz w:val="24"/>
+        </w:rPr>
+        <w:br/>
+      </w:r>
+      <w:r>
+        <w:rPr>
+          <w:noProof/>
+        </w:rPr>
+        <w:drawing>
+          <wp:inline distT="0" distB="0" distL="0" distR="0" wp14:anchorId="3682C5CA" wp14:editId="14AF8281">
+            <wp:extent cx="5731510" cy="3222625"/>
+            <wp:effectExtent l="0" t="0" r="2540" b="0"/>
+            <wp:docPr id="10" name="Picture 10"/>
+            <wp:cNvGraphicFramePr>
+              <a:graphicFrameLocks xmlns:a="http://schemas.openxmlformats.org/drawingml/2006/main" noChangeAspect="1"/>
+            </wp:cNvGraphicFramePr>
+            <a:graphic xmlns:a="http://schemas.openxmlformats.org/drawingml/2006/main">
+              <a:graphicData uri="http://schemas.openxmlformats.org/drawingml/2006/picture">
+                <pic:pic xmlns:pic="http://schemas.openxmlformats.org/drawingml/2006/picture">
+                  <pic:nvPicPr>
+                    <pic:cNvPr id="1" name=""/>
+                    <pic:cNvPicPr/>
+                  </pic:nvPicPr>
+                  <pic:blipFill>
+                    <a:blip r:embed="rId14"/>
+                    <a:stretch>
+                      <a:fillRect/>
+                    </a:stretch>
+                  </pic:blipFill>
+                  <pic:spPr>
+                    <a:xfrm>
+                      <a:off x="0" y="0"/>
+                      <a:ext cx="5731510" cy="3222625"/>
+                    </a:xfrm>
+                    <a:prstGeom prst="rect">
+                      <a:avLst/>
+                    </a:prstGeom>
+                  </pic:spPr>
+                </pic:pic>
+              </a:graphicData>
+            </a:graphic>
+          </wp:inline>
+        </w:drawing>
+      </w:r>
+    </w:p>
     <w:sectPr>
       <w:pgSz w:w="11906" w:h="16838"/>
       <w:pgMar w:top="1440" w:right="1440" w:bottom="1440" w:left="1440" w:header="708" w:footer="708" w:gutter="0"/>
@@ -1352,6 +1596,95 @@
     </w:lvl>
   </w:abstractNum>
   <w:abstractNum w:abstractNumId="3" w15:restartNumberingAfterBreak="0">
+    <w:nsid w:val="2C5D356E"/>
+    <w:multiLevelType w:val="hybridMultilevel"/>
+    <w:tmpl w:val="A91401E4"/>
+    <w:lvl w:ilvl="0" w:tplc="0421000F">
+      <w:start w:val="1"/>
+      <w:numFmt w:val="decimal"/>
+      <w:lvlText w:val="%1."/>
+      <w:lvlJc w:val="left"/>
+      <w:pPr>
+        <w:ind w:left="720" w:hanging="360"/>
+      </w:pPr>
+      <w:rPr>
+        <w:rFonts w:hint="default"/>
+      </w:rPr>
+    </w:lvl>
+    <w:lvl w:ilvl="1" w:tplc="04210019" w:tentative="1">
+      <w:start w:val="1"/>
+      <w:numFmt w:val="lowerLetter"/>
+      <w:lvlText w:val="%2."/>
+      <w:lvlJc w:val="left"/>
+      <w:pPr>
+        <w:ind w:left="1440" w:hanging="360"/>
+      </w:pPr>
+    </w:lvl>
+    <w:lvl w:ilvl="2" w:tplc="0421001B" w:tentative="1">
+      <w:start w:val="1"/>
+      <w:numFmt w:val="lowerRoman"/>
+      <w:lvlText w:val="%3."/>
+      <w:lvlJc w:val="right"/>
+      <w:pPr>
+        <w:ind w:left="2160" w:hanging="180"/>
+      </w:pPr>
+    </w:lvl>
+    <w:lvl w:ilvl="3" w:tplc="0421000F" w:tentative="1">
+      <w:start w:val="1"/>
+      <w:numFmt w:val="decimal"/>
+      <w:lvlText w:val="%4."/>
+      <w:lvlJc w:val="left"/>
+      <w:pPr>
+        <w:ind w:left="2880" w:hanging="360"/>
+      </w:pPr>
+    </w:lvl>
+    <w:lvl w:ilvl="4" w:tplc="04210019" w:tentative="1">
+      <w:start w:val="1"/>
+      <w:numFmt w:val="lowerLetter"/>
+      <w:lvlText w:val="%5."/>
+      <w:lvlJc w:val="left"/>
+      <w:pPr>
+        <w:ind w:left="3600" w:hanging="360"/>
+      </w:pPr>
+    </w:lvl>
+    <w:lvl w:ilvl="5" w:tplc="0421001B" w:tentative="1">
+      <w:start w:val="1"/>
+      <w:numFmt w:val="lowerRoman"/>
+      <w:lvlText w:val="%6."/>
+      <w:lvlJc w:val="right"/>
+      <w:pPr>
+        <w:ind w:left="4320" w:hanging="180"/>
+      </w:pPr>
+    </w:lvl>
+    <w:lvl w:ilvl="6" w:tplc="0421000F" w:tentative="1">
+      <w:start w:val="1"/>
+      <w:numFmt w:val="decimal"/>
+      <w:lvlText w:val="%7."/>
+      <w:lvlJc w:val="left"/>
+      <w:pPr>
+        <w:ind w:left="5040" w:hanging="360"/>
+      </w:pPr>
+    </w:lvl>
+    <w:lvl w:ilvl="7" w:tplc="04210019" w:tentative="1">
+      <w:start w:val="1"/>
+      <w:numFmt w:val="lowerLetter"/>
+      <w:lvlText w:val="%8."/>
+      <w:lvlJc w:val="left"/>
+      <w:pPr>
+        <w:ind w:left="5760" w:hanging="360"/>
+      </w:pPr>
+    </w:lvl>
+    <w:lvl w:ilvl="8" w:tplc="0421001B" w:tentative="1">
+      <w:start w:val="1"/>
+      <w:numFmt w:val="lowerRoman"/>
+      <w:lvlText w:val="%9."/>
+      <w:lvlJc w:val="right"/>
+      <w:pPr>
+        <w:ind w:left="6480" w:hanging="180"/>
+      </w:pPr>
+    </w:lvl>
+  </w:abstractNum>
+  <w:abstractNum w:abstractNumId="4" w15:restartNumberingAfterBreak="0">
     <w:nsid w:val="41B74EE3"/>
     <w:multiLevelType w:val="hybridMultilevel"/>
     <w:tmpl w:val="92D0D920"/>
@@ -1440,7 +1773,7 @@
       </w:pPr>
     </w:lvl>
   </w:abstractNum>
-  <w:abstractNum w:abstractNumId="4" w15:restartNumberingAfterBreak="0">
+  <w:abstractNum w:abstractNumId="5" w15:restartNumberingAfterBreak="0">
     <w:nsid w:val="73875A7F"/>
     <w:multiLevelType w:val="hybridMultilevel"/>
     <w:tmpl w:val="C0949EA6"/>
@@ -1529,7 +1862,7 @@
       </w:pPr>
     </w:lvl>
   </w:abstractNum>
-  <w:abstractNum w:abstractNumId="5" w15:restartNumberingAfterBreak="0">
+  <w:abstractNum w:abstractNumId="6" w15:restartNumberingAfterBreak="0">
     <w:nsid w:val="7CEC3202"/>
     <w:multiLevelType w:val="hybridMultilevel"/>
     <w:tmpl w:val="96F6CA70"/>
@@ -1628,13 +1961,16 @@
     <w:abstractNumId w:val="0"/>
   </w:num>
   <w:num w:numId="4">
-    <w:abstractNumId w:val="3"/>
+    <w:abstractNumId w:val="4"/>
   </w:num>
   <w:num w:numId="5">
+    <w:abstractNumId w:val="6"/>
+  </w:num>
+  <w:num w:numId="6">
     <w:abstractNumId w:val="5"/>
   </w:num>
-  <w:num w:numId="6">
-    <w:abstractNumId w:val="4"/>
+  <w:num w:numId="7">
+    <w:abstractNumId w:val="3"/>
   </w:num>
 </w:numbering>
 </file>

</xml_diff>

<commit_message>
Add write-up in pdf version
</commit_message>
<xml_diff>
--- a/write-up.docx
+++ b/write-up.docx
@@ -138,7 +138,7 @@
         <w:pStyle w:val="ListParagraph"/>
         <w:numPr>
           <w:ilvl w:val="0"/>
-          <w:numId w:val="1"/>
+          <w:numId w:val="8"/>
         </w:numPr>
         <w:spacing w:line="360" w:lineRule="auto"/>
         <w:rPr>
@@ -157,7 +157,7 @@
         <w:pStyle w:val="ListParagraph"/>
         <w:numPr>
           <w:ilvl w:val="0"/>
-          <w:numId w:val="2"/>
+          <w:numId w:val="9"/>
         </w:numPr>
         <w:spacing w:line="360" w:lineRule="auto"/>
         <w:rPr>
@@ -168,13 +168,7 @@
         <w:rPr>
           <w:sz w:val="24"/>
         </w:rPr>
-        <w:t>Setelah program di STS di-run ulang, t</w:t>
-      </w:r>
-      <w:r>
-        <w:rPr>
-          <w:sz w:val="24"/>
-        </w:rPr>
-        <w:t>idak terjadi compile error.</w:t>
+        <w:t>Setelah program di STS di-run ulang, tidak terjadi compile error.</w:t>
       </w:r>
     </w:p>
     <w:p>
@@ -182,7 +176,7 @@
         <w:pStyle w:val="ListParagraph"/>
         <w:numPr>
           <w:ilvl w:val="0"/>
-          <w:numId w:val="2"/>
+          <w:numId w:val="9"/>
         </w:numPr>
         <w:spacing w:line="360" w:lineRule="auto"/>
         <w:rPr>
@@ -206,10 +200,10 @@
           <w:noProof/>
         </w:rPr>
         <w:drawing>
-          <wp:inline distT="0" distB="0" distL="0" distR="0" wp14:anchorId="2B88F25B" wp14:editId="3AD466D0">
-            <wp:extent cx="5731510" cy="3222625"/>
-            <wp:effectExtent l="0" t="0" r="2540" b="0"/>
-            <wp:docPr id="1" name="Picture 1"/>
+          <wp:inline distT="0" distB="0" distL="0" distR="0">
+            <wp:extent cx="5734050" cy="3228975"/>
+            <wp:effectExtent l="0" t="0" r="0" b="9525"/>
+            <wp:docPr id="18" name="Picture 18"/>
             <wp:cNvGraphicFramePr>
               <a:graphicFrameLocks xmlns:a="http://schemas.openxmlformats.org/drawingml/2006/main" noChangeAspect="1"/>
             </wp:cNvGraphicFramePr>
@@ -217,23 +211,36 @@
               <a:graphicData uri="http://schemas.openxmlformats.org/drawingml/2006/picture">
                 <pic:pic xmlns:pic="http://schemas.openxmlformats.org/drawingml/2006/picture">
                   <pic:nvPicPr>
-                    <pic:cNvPr id="1" name=""/>
-                    <pic:cNvPicPr/>
+                    <pic:cNvPr id="0" name="Picture 1"/>
+                    <pic:cNvPicPr>
+                      <a:picLocks noChangeAspect="1" noChangeArrowheads="1"/>
+                    </pic:cNvPicPr>
                   </pic:nvPicPr>
                   <pic:blipFill>
-                    <a:blip r:embed="rId5"/>
+                    <a:blip r:embed="rId5">
+                      <a:extLst>
+                        <a:ext uri="{28A0092B-C50C-407E-A947-70E740481C1C}">
+                          <a14:useLocalDpi xmlns:a14="http://schemas.microsoft.com/office/drawing/2010/main" val="0"/>
+                        </a:ext>
+                      </a:extLst>
+                    </a:blip>
+                    <a:srcRect/>
                     <a:stretch>
                       <a:fillRect/>
                     </a:stretch>
                   </pic:blipFill>
-                  <pic:spPr>
+                  <pic:spPr bwMode="auto">
                     <a:xfrm>
                       <a:off x="0" y="0"/>
-                      <a:ext cx="5731510" cy="3222625"/>
+                      <a:ext cx="5734050" cy="3228975"/>
                     </a:xfrm>
                     <a:prstGeom prst="rect">
                       <a:avLst/>
                     </a:prstGeom>
+                    <a:noFill/>
+                    <a:ln>
+                      <a:noFill/>
+                    </a:ln>
                   </pic:spPr>
                 </pic:pic>
               </a:graphicData>
@@ -253,14 +260,7 @@
           <w:i/>
           <w:sz w:val="24"/>
         </w:rPr>
-        <w:t>request</w:t>
-      </w:r>
-      <w:r>
-        <w:rPr>
-          <w:i/>
-          <w:sz w:val="24"/>
-        </w:rPr>
-        <w:t xml:space="preserve"> </w:t>
+        <w:t xml:space="preserve">request </w:t>
       </w:r>
       <w:r>
         <w:rPr>
@@ -313,7 +313,7 @@
         <w:pStyle w:val="ListParagraph"/>
         <w:numPr>
           <w:ilvl w:val="0"/>
-          <w:numId w:val="2"/>
+          <w:numId w:val="9"/>
         </w:numPr>
         <w:spacing w:line="360" w:lineRule="auto"/>
         <w:rPr>
@@ -332,7 +332,13 @@
           <w:sz w:val="24"/>
         </w:rPr>
         <w:softHyphen/>
-        <w:t>routing</w:t>
+        <w:t xml:space="preserve">routing </w:t>
+      </w:r>
+      <w:r>
+        <w:rPr>
+          <w:sz w:val="24"/>
+        </w:rPr>
+        <w:t>ketika</w:t>
       </w:r>
       <w:r>
         <w:rPr>
@@ -345,26 +351,7 @@
         <w:rPr>
           <w:sz w:val="24"/>
         </w:rPr>
-        <w:t>ketika</w:t>
-      </w:r>
-      <w:r>
-        <w:rPr>
-          <w:i/>
-          <w:sz w:val="24"/>
-        </w:rPr>
-        <w:t xml:space="preserve"> </w:t>
-      </w:r>
-      <w:r>
-        <w:rPr>
-          <w:sz w:val="24"/>
-        </w:rPr>
-        <w:t>menerima</w:t>
-      </w:r>
-      <w:r>
-        <w:rPr>
-          <w:sz w:val="24"/>
-        </w:rPr>
-        <w:t xml:space="preserve"> pemanggilan alamat dari browser. Jadi, ketika alamat dengan akhiran </w:t>
+        <w:t xml:space="preserve">menerima pemanggilan alamat dari browser. Jadi, ketika alamat dengan akhiran </w:t>
       </w:r>
       <w:r>
         <w:rPr>
@@ -405,7 +392,7 @@
         <w:pStyle w:val="ListParagraph"/>
         <w:numPr>
           <w:ilvl w:val="0"/>
-          <w:numId w:val="1"/>
+          <w:numId w:val="8"/>
         </w:numPr>
         <w:spacing w:line="360" w:lineRule="auto"/>
         <w:rPr>
@@ -424,7 +411,7 @@
         <w:pStyle w:val="ListParagraph"/>
         <w:numPr>
           <w:ilvl w:val="0"/>
-          <w:numId w:val="3"/>
+          <w:numId w:val="10"/>
         </w:numPr>
         <w:spacing w:line="360" w:lineRule="auto"/>
         <w:rPr>
@@ -443,7 +430,7 @@
         <w:pStyle w:val="ListParagraph"/>
         <w:numPr>
           <w:ilvl w:val="0"/>
-          <w:numId w:val="3"/>
+          <w:numId w:val="10"/>
         </w:numPr>
         <w:spacing w:line="360" w:lineRule="auto"/>
         <w:rPr>
@@ -454,13 +441,7 @@
         <w:rPr>
           <w:sz w:val="24"/>
         </w:rPr>
-        <w:t xml:space="preserve">Halaman tetap terpanggil dengan sempurna seperti </w:t>
-      </w:r>
-      <w:r>
-        <w:rPr>
-          <w:sz w:val="24"/>
-        </w:rPr>
-        <w:t xml:space="preserve">sebelumnya. Pada tahap ini, kita hanya mengubah nama method yang akan terpanggil ketika alamat yang dipanggil sesuai dengan mapping pada anotasi method tersebut, sedangkan mapping pada anotasi tersebut tidak berubah, yaitu tetap “/viral”. Jadi, ketika kita memanggil alamat dengan akhiran “/viral” di browser, </w:t>
+        <w:t xml:space="preserve">Halaman tetap terpanggil dengan sempurna seperti sebelumnya. Pada tahap ini, kita hanya mengubah nama method yang akan terpanggil ketika alamat yang dipanggil sesuai dengan mapping pada anotasi method tersebut, sedangkan mapping pada anotasi tersebut tidak berubah, yaitu tetap “/viral”. Jadi, ketika kita memanggil alamat dengan akhiran “/viral” di browser, </w:t>
       </w:r>
       <w:r>
         <w:rPr>
@@ -481,7 +462,7 @@
         <w:pStyle w:val="ListParagraph"/>
         <w:numPr>
           <w:ilvl w:val="0"/>
-          <w:numId w:val="1"/>
+          <w:numId w:val="8"/>
         </w:numPr>
         <w:spacing w:line="360" w:lineRule="auto"/>
         <w:rPr>
@@ -500,7 +481,7 @@
         <w:pStyle w:val="ListParagraph"/>
         <w:numPr>
           <w:ilvl w:val="0"/>
-          <w:numId w:val="4"/>
+          <w:numId w:val="11"/>
         </w:numPr>
         <w:spacing w:line="360" w:lineRule="auto"/>
         <w:rPr>
@@ -519,7 +500,7 @@
         <w:pStyle w:val="ListParagraph"/>
         <w:numPr>
           <w:ilvl w:val="0"/>
-          <w:numId w:val="4"/>
+          <w:numId w:val="11"/>
         </w:numPr>
         <w:spacing w:line="360" w:lineRule="auto"/>
         <w:rPr>
@@ -561,7 +542,7 @@
         <w:pStyle w:val="ListParagraph"/>
         <w:numPr>
           <w:ilvl w:val="0"/>
-          <w:numId w:val="4"/>
+          <w:numId w:val="11"/>
         </w:numPr>
         <w:spacing w:line="360" w:lineRule="auto"/>
         <w:rPr>
@@ -592,10 +573,10 @@
           <w:noProof/>
         </w:rPr>
         <w:drawing>
-          <wp:inline distT="0" distB="0" distL="0" distR="0" wp14:anchorId="6787170D" wp14:editId="3CE7BC91">
-            <wp:extent cx="5731510" cy="3222625"/>
-            <wp:effectExtent l="0" t="0" r="2540" b="0"/>
-            <wp:docPr id="2" name="Picture 2"/>
+          <wp:inline distT="0" distB="0" distL="0" distR="0">
+            <wp:extent cx="5734050" cy="3228975"/>
+            <wp:effectExtent l="0" t="0" r="0" b="9525"/>
+            <wp:docPr id="17" name="Picture 17"/>
             <wp:cNvGraphicFramePr>
               <a:graphicFrameLocks xmlns:a="http://schemas.openxmlformats.org/drawingml/2006/main" noChangeAspect="1"/>
             </wp:cNvGraphicFramePr>
@@ -603,23 +584,36 @@
               <a:graphicData uri="http://schemas.openxmlformats.org/drawingml/2006/picture">
                 <pic:pic xmlns:pic="http://schemas.openxmlformats.org/drawingml/2006/picture">
                   <pic:nvPicPr>
-                    <pic:cNvPr id="1" name=""/>
-                    <pic:cNvPicPr/>
+                    <pic:cNvPr id="0" name="Picture 2"/>
+                    <pic:cNvPicPr>
+                      <a:picLocks noChangeAspect="1" noChangeArrowheads="1"/>
+                    </pic:cNvPicPr>
                   </pic:nvPicPr>
                   <pic:blipFill>
-                    <a:blip r:embed="rId6"/>
+                    <a:blip r:embed="rId6">
+                      <a:extLst>
+                        <a:ext uri="{28A0092B-C50C-407E-A947-70E740481C1C}">
+                          <a14:useLocalDpi xmlns:a14="http://schemas.microsoft.com/office/drawing/2010/main" val="0"/>
+                        </a:ext>
+                      </a:extLst>
+                    </a:blip>
+                    <a:srcRect/>
                     <a:stretch>
                       <a:fillRect/>
                     </a:stretch>
                   </pic:blipFill>
-                  <pic:spPr>
+                  <pic:spPr bwMode="auto">
                     <a:xfrm>
                       <a:off x="0" y="0"/>
-                      <a:ext cx="5731510" cy="3222625"/>
+                      <a:ext cx="5734050" cy="3228975"/>
                     </a:xfrm>
                     <a:prstGeom prst="rect">
                       <a:avLst/>
                     </a:prstGeom>
+                    <a:noFill/>
+                    <a:ln>
+                      <a:noFill/>
+                    </a:ln>
                   </pic:spPr>
                 </pic:pic>
               </a:graphicData>
@@ -658,7 +652,7 @@
         <w:pStyle w:val="ListParagraph"/>
         <w:numPr>
           <w:ilvl w:val="0"/>
-          <w:numId w:val="5"/>
+          <w:numId w:val="12"/>
         </w:numPr>
         <w:spacing w:line="360" w:lineRule="auto"/>
         <w:rPr>
@@ -669,13 +663,7 @@
         <w:rPr>
           <w:sz w:val="24"/>
         </w:rPr>
-        <w:t>Tulisan “In My Feeling”</w:t>
-      </w:r>
-      <w:r>
-        <w:rPr>
-          <w:sz w:val="24"/>
-        </w:rPr>
-        <w:t xml:space="preserve"> tidak muncul di browser karena value yang diterima oleh tag &lt;p&gt; tersebut telah tergantikan dengan value </w:t>
+        <w:t xml:space="preserve">Tulisan “In My Feeling” tidak muncul di browser karena value yang diterima oleh tag &lt;p&gt; tersebut telah tergantikan dengan value </w:t>
       </w:r>
       <w:r>
         <w:rPr>
@@ -711,7 +699,7 @@
         <w:pStyle w:val="ListParagraph"/>
         <w:numPr>
           <w:ilvl w:val="0"/>
-          <w:numId w:val="5"/>
+          <w:numId w:val="12"/>
         </w:numPr>
         <w:spacing w:line="360" w:lineRule="auto"/>
         <w:rPr>
@@ -742,10 +730,10 @@
           <w:noProof/>
         </w:rPr>
         <w:drawing>
-          <wp:inline distT="0" distB="0" distL="0" distR="0" wp14:anchorId="61DCBEAD" wp14:editId="6773D59E">
-            <wp:extent cx="5731510" cy="3222625"/>
-            <wp:effectExtent l="0" t="0" r="2540" b="0"/>
-            <wp:docPr id="3" name="Picture 3"/>
+          <wp:inline distT="0" distB="0" distL="0" distR="0">
+            <wp:extent cx="5734050" cy="3228975"/>
+            <wp:effectExtent l="0" t="0" r="0" b="9525"/>
+            <wp:docPr id="16" name="Picture 16"/>
             <wp:cNvGraphicFramePr>
               <a:graphicFrameLocks xmlns:a="http://schemas.openxmlformats.org/drawingml/2006/main" noChangeAspect="1"/>
             </wp:cNvGraphicFramePr>
@@ -753,23 +741,36 @@
               <a:graphicData uri="http://schemas.openxmlformats.org/drawingml/2006/picture">
                 <pic:pic xmlns:pic="http://schemas.openxmlformats.org/drawingml/2006/picture">
                   <pic:nvPicPr>
-                    <pic:cNvPr id="1" name=""/>
-                    <pic:cNvPicPr/>
+                    <pic:cNvPr id="0" name="Picture 3"/>
+                    <pic:cNvPicPr>
+                      <a:picLocks noChangeAspect="1" noChangeArrowheads="1"/>
+                    </pic:cNvPicPr>
                   </pic:nvPicPr>
                   <pic:blipFill>
-                    <a:blip r:embed="rId8"/>
+                    <a:blip r:embed="rId8">
+                      <a:extLst>
+                        <a:ext uri="{28A0092B-C50C-407E-A947-70E740481C1C}">
+                          <a14:useLocalDpi xmlns:a14="http://schemas.microsoft.com/office/drawing/2010/main" val="0"/>
+                        </a:ext>
+                      </a:extLst>
+                    </a:blip>
+                    <a:srcRect/>
                     <a:stretch>
                       <a:fillRect/>
                     </a:stretch>
                   </pic:blipFill>
-                  <pic:spPr>
+                  <pic:spPr bwMode="auto">
                     <a:xfrm>
                       <a:off x="0" y="0"/>
-                      <a:ext cx="5731510" cy="3222625"/>
+                      <a:ext cx="5734050" cy="3228975"/>
                     </a:xfrm>
                     <a:prstGeom prst="rect">
                       <a:avLst/>
                     </a:prstGeom>
+                    <a:noFill/>
+                    <a:ln>
+                      <a:noFill/>
+                    </a:ln>
                   </pic:spPr>
                 </pic:pic>
               </a:graphicData>
@@ -783,7 +784,7 @@
         <w:pStyle w:val="ListParagraph"/>
         <w:numPr>
           <w:ilvl w:val="0"/>
-          <w:numId w:val="5"/>
+          <w:numId w:val="12"/>
         </w:numPr>
         <w:spacing w:line="360" w:lineRule="auto"/>
         <w:rPr>
@@ -802,7 +803,7 @@
         <w:pStyle w:val="ListParagraph"/>
         <w:numPr>
           <w:ilvl w:val="0"/>
-          <w:numId w:val="6"/>
+          <w:numId w:val="13"/>
         </w:numPr>
         <w:spacing w:line="360" w:lineRule="auto"/>
         <w:rPr>
@@ -813,13 +814,7 @@
         <w:rPr>
           <w:sz w:val="24"/>
         </w:rPr>
-        <w:t>Setelah nilai anotasi RequestMapping kembali diubah menjadi “/challenge”, ketika memanggil alamat pada browser dengan akhiran “/challenge</w:t>
-      </w:r>
-      <w:r>
-        <w:rPr>
-          <w:sz w:val="24"/>
-        </w:rPr>
-        <w:t>”, maka browser akan mengembalikan halaman error seperti pada gambar di bawah ini.</w:t>
+        <w:t>Setelah nilai anotasi RequestMapping kembali diubah menjadi “/challenge”, ketika memanggil alamat pada browser dengan akhiran “/challenge”, maka browser akan mengembalikan halaman error seperti pada gambar di bawah ini.</w:t>
       </w:r>
       <w:r>
         <w:rPr>
@@ -832,10 +827,10 @@
           <w:noProof/>
         </w:rPr>
         <w:drawing>
-          <wp:inline distT="0" distB="0" distL="0" distR="0" wp14:anchorId="063EF572" wp14:editId="4E1AC1C6">
-            <wp:extent cx="5731510" cy="3222625"/>
-            <wp:effectExtent l="0" t="0" r="2540" b="0"/>
-            <wp:docPr id="4" name="Picture 4"/>
+          <wp:inline distT="0" distB="0" distL="0" distR="0">
+            <wp:extent cx="5734050" cy="3228975"/>
+            <wp:effectExtent l="0" t="0" r="0" b="9525"/>
+            <wp:docPr id="15" name="Picture 15"/>
             <wp:cNvGraphicFramePr>
               <a:graphicFrameLocks xmlns:a="http://schemas.openxmlformats.org/drawingml/2006/main" noChangeAspect="1"/>
             </wp:cNvGraphicFramePr>
@@ -843,23 +838,36 @@
               <a:graphicData uri="http://schemas.openxmlformats.org/drawingml/2006/picture">
                 <pic:pic xmlns:pic="http://schemas.openxmlformats.org/drawingml/2006/picture">
                   <pic:nvPicPr>
-                    <pic:cNvPr id="1" name=""/>
-                    <pic:cNvPicPr/>
+                    <pic:cNvPr id="0" name="Picture 4"/>
+                    <pic:cNvPicPr>
+                      <a:picLocks noChangeAspect="1" noChangeArrowheads="1"/>
+                    </pic:cNvPicPr>
                   </pic:nvPicPr>
                   <pic:blipFill>
-                    <a:blip r:embed="rId9"/>
+                    <a:blip r:embed="rId9">
+                      <a:extLst>
+                        <a:ext uri="{28A0092B-C50C-407E-A947-70E740481C1C}">
+                          <a14:useLocalDpi xmlns:a14="http://schemas.microsoft.com/office/drawing/2010/main" val="0"/>
+                        </a:ext>
+                      </a:extLst>
+                    </a:blip>
+                    <a:srcRect/>
                     <a:stretch>
                       <a:fillRect/>
                     </a:stretch>
                   </pic:blipFill>
-                  <pic:spPr>
+                  <pic:spPr bwMode="auto">
                     <a:xfrm>
                       <a:off x="0" y="0"/>
-                      <a:ext cx="5731510" cy="3222625"/>
+                      <a:ext cx="5734050" cy="3228975"/>
                     </a:xfrm>
                     <a:prstGeom prst="rect">
                       <a:avLst/>
                     </a:prstGeom>
+                    <a:noFill/>
+                    <a:ln>
+                      <a:noFill/>
+                    </a:ln>
                   </pic:spPr>
                 </pic:pic>
               </a:graphicData>
@@ -887,7 +895,7 @@
         <w:pStyle w:val="ListParagraph"/>
         <w:numPr>
           <w:ilvl w:val="0"/>
-          <w:numId w:val="6"/>
+          <w:numId w:val="13"/>
         </w:numPr>
         <w:spacing w:line="360" w:lineRule="auto"/>
         <w:rPr>
@@ -937,10 +945,10 @@
           <w:noProof/>
         </w:rPr>
         <w:drawing>
-          <wp:inline distT="0" distB="0" distL="0" distR="0" wp14:anchorId="36F823C7" wp14:editId="79FD9EE4">
-            <wp:extent cx="5731510" cy="3222625"/>
-            <wp:effectExtent l="0" t="0" r="2540" b="0"/>
-            <wp:docPr id="5" name="Picture 5"/>
+          <wp:inline distT="0" distB="0" distL="0" distR="0">
+            <wp:extent cx="5734050" cy="3228975"/>
+            <wp:effectExtent l="0" t="0" r="0" b="9525"/>
+            <wp:docPr id="14" name="Picture 14"/>
             <wp:cNvGraphicFramePr>
               <a:graphicFrameLocks xmlns:a="http://schemas.openxmlformats.org/drawingml/2006/main" noChangeAspect="1"/>
             </wp:cNvGraphicFramePr>
@@ -948,23 +956,36 @@
               <a:graphicData uri="http://schemas.openxmlformats.org/drawingml/2006/picture">
                 <pic:pic xmlns:pic="http://schemas.openxmlformats.org/drawingml/2006/picture">
                   <pic:nvPicPr>
-                    <pic:cNvPr id="1" name=""/>
-                    <pic:cNvPicPr/>
+                    <pic:cNvPr id="0" name="Picture 5"/>
+                    <pic:cNvPicPr>
+                      <a:picLocks noChangeAspect="1" noChangeArrowheads="1"/>
+                    </pic:cNvPicPr>
                   </pic:nvPicPr>
                   <pic:blipFill>
-                    <a:blip r:embed="rId10"/>
+                    <a:blip r:embed="rId10">
+                      <a:extLst>
+                        <a:ext uri="{28A0092B-C50C-407E-A947-70E740481C1C}">
+                          <a14:useLocalDpi xmlns:a14="http://schemas.microsoft.com/office/drawing/2010/main" val="0"/>
+                        </a:ext>
+                      </a:extLst>
+                    </a:blip>
+                    <a:srcRect/>
                     <a:stretch>
                       <a:fillRect/>
                     </a:stretch>
                   </pic:blipFill>
-                  <pic:spPr>
+                  <pic:spPr bwMode="auto">
                     <a:xfrm>
                       <a:off x="0" y="0"/>
-                      <a:ext cx="5731510" cy="3222625"/>
+                      <a:ext cx="5734050" cy="3228975"/>
                     </a:xfrm>
                     <a:prstGeom prst="rect">
                       <a:avLst/>
                     </a:prstGeom>
+                    <a:noFill/>
+                    <a:ln>
+                      <a:noFill/>
+                    </a:ln>
                   </pic:spPr>
                 </pic:pic>
               </a:graphicData>
@@ -978,7 +999,7 @@
         <w:pStyle w:val="ListParagraph"/>
         <w:numPr>
           <w:ilvl w:val="0"/>
-          <w:numId w:val="6"/>
+          <w:numId w:val="13"/>
         </w:numPr>
         <w:spacing w:line="360" w:lineRule="auto"/>
         <w:rPr>
@@ -1009,19 +1030,7 @@
           <w:sz w:val="24"/>
         </w:rPr>
         <w:lastRenderedPageBreak/>
-        <w:t>p</w:t>
-      </w:r>
-      <w:r>
-        <w:rPr>
-          <w:sz w:val="24"/>
-        </w:rPr>
-        <w:t>a</w:t>
-      </w:r>
-      <w:r>
-        <w:rPr>
-          <w:sz w:val="24"/>
-        </w:rPr>
-        <w:t>da method tersebut.</w:t>
+        <w:t>pada method tersebut.</w:t>
       </w:r>
       <w:r>
         <w:rPr>
@@ -1034,10 +1043,10 @@
           <w:noProof/>
         </w:rPr>
         <w:drawing>
-          <wp:inline distT="0" distB="0" distL="0" distR="0" wp14:anchorId="56F56CAA" wp14:editId="6D596D38">
-            <wp:extent cx="5731510" cy="3222625"/>
-            <wp:effectExtent l="0" t="0" r="2540" b="0"/>
-            <wp:docPr id="6" name="Picture 6"/>
+          <wp:inline distT="0" distB="0" distL="0" distR="0">
+            <wp:extent cx="5734050" cy="3228975"/>
+            <wp:effectExtent l="0" t="0" r="0" b="9525"/>
+            <wp:docPr id="13" name="Picture 13"/>
             <wp:cNvGraphicFramePr>
               <a:graphicFrameLocks xmlns:a="http://schemas.openxmlformats.org/drawingml/2006/main" noChangeAspect="1"/>
             </wp:cNvGraphicFramePr>
@@ -1045,23 +1054,36 @@
               <a:graphicData uri="http://schemas.openxmlformats.org/drawingml/2006/picture">
                 <pic:pic xmlns:pic="http://schemas.openxmlformats.org/drawingml/2006/picture">
                   <pic:nvPicPr>
-                    <pic:cNvPr id="1" name=""/>
-                    <pic:cNvPicPr/>
+                    <pic:cNvPr id="0" name="Picture 6"/>
+                    <pic:cNvPicPr>
+                      <a:picLocks noChangeAspect="1" noChangeArrowheads="1"/>
+                    </pic:cNvPicPr>
                   </pic:nvPicPr>
                   <pic:blipFill>
-                    <a:blip r:embed="rId11"/>
+                    <a:blip r:embed="rId11">
+                      <a:extLst>
+                        <a:ext uri="{28A0092B-C50C-407E-A947-70E740481C1C}">
+                          <a14:useLocalDpi xmlns:a14="http://schemas.microsoft.com/office/drawing/2010/main" val="0"/>
+                        </a:ext>
+                      </a:extLst>
+                    </a:blip>
+                    <a:srcRect/>
                     <a:stretch>
                       <a:fillRect/>
                     </a:stretch>
                   </pic:blipFill>
-                  <pic:spPr>
+                  <pic:spPr bwMode="auto">
                     <a:xfrm>
                       <a:off x="0" y="0"/>
-                      <a:ext cx="5731510" cy="3222625"/>
+                      <a:ext cx="5734050" cy="3228975"/>
                     </a:xfrm>
                     <a:prstGeom prst="rect">
                       <a:avLst/>
                     </a:prstGeom>
+                    <a:noFill/>
+                    <a:ln>
+                      <a:noFill/>
+                    </a:ln>
                   </pic:spPr>
                 </pic:pic>
               </a:graphicData>
@@ -1099,7 +1121,7 @@
         <w:pStyle w:val="ListParagraph"/>
         <w:numPr>
           <w:ilvl w:val="0"/>
-          <w:numId w:val="7"/>
+          <w:numId w:val="14"/>
         </w:numPr>
         <w:spacing w:line="360" w:lineRule="auto"/>
         <w:rPr>
@@ -1110,13 +1132,7 @@
         <w:rPr>
           <w:sz w:val="24"/>
         </w:rPr>
-        <w:t>Akses localhost:8080/challenge/</w:t>
-      </w:r>
-      <w:r>
-        <w:rPr>
-          <w:sz w:val="24"/>
-        </w:rPr>
-        <w:t xml:space="preserve"> maka dikembalikan halaman error</w:t>
+        <w:t>Akses localhost:8080/challenge/ maka dikembalikan halaman error</w:t>
       </w:r>
       <w:r>
         <w:rPr>
@@ -1129,10 +1145,10 @@
           <w:noProof/>
         </w:rPr>
         <w:drawing>
-          <wp:inline distT="0" distB="0" distL="0" distR="0" wp14:anchorId="4B709ED9" wp14:editId="618CB8AC">
-            <wp:extent cx="5731510" cy="3222625"/>
-            <wp:effectExtent l="0" t="0" r="2540" b="0"/>
-            <wp:docPr id="8" name="Picture 8"/>
+          <wp:inline distT="0" distB="0" distL="0" distR="0">
+            <wp:extent cx="5734050" cy="3228975"/>
+            <wp:effectExtent l="0" t="0" r="0" b="9525"/>
+            <wp:docPr id="12" name="Picture 12"/>
             <wp:cNvGraphicFramePr>
               <a:graphicFrameLocks xmlns:a="http://schemas.openxmlformats.org/drawingml/2006/main" noChangeAspect="1"/>
             </wp:cNvGraphicFramePr>
@@ -1140,23 +1156,36 @@
               <a:graphicData uri="http://schemas.openxmlformats.org/drawingml/2006/picture">
                 <pic:pic xmlns:pic="http://schemas.openxmlformats.org/drawingml/2006/picture">
                   <pic:nvPicPr>
-                    <pic:cNvPr id="1" name=""/>
-                    <pic:cNvPicPr/>
+                    <pic:cNvPr id="0" name="Picture 8"/>
+                    <pic:cNvPicPr>
+                      <a:picLocks noChangeAspect="1" noChangeArrowheads="1"/>
+                    </pic:cNvPicPr>
                   </pic:nvPicPr>
                   <pic:blipFill>
-                    <a:blip r:embed="rId12"/>
+                    <a:blip r:embed="rId12">
+                      <a:extLst>
+                        <a:ext uri="{28A0092B-C50C-407E-A947-70E740481C1C}">
+                          <a14:useLocalDpi xmlns:a14="http://schemas.microsoft.com/office/drawing/2010/main" val="0"/>
+                        </a:ext>
+                      </a:extLst>
+                    </a:blip>
+                    <a:srcRect/>
                     <a:stretch>
                       <a:fillRect/>
                     </a:stretch>
                   </pic:blipFill>
-                  <pic:spPr>
+                  <pic:spPr bwMode="auto">
                     <a:xfrm>
                       <a:off x="0" y="0"/>
-                      <a:ext cx="5731510" cy="3222625"/>
+                      <a:ext cx="5734050" cy="3228975"/>
                     </a:xfrm>
                     <a:prstGeom prst="rect">
                       <a:avLst/>
                     </a:prstGeom>
+                    <a:noFill/>
+                    <a:ln>
+                      <a:noFill/>
+                    </a:ln>
                   </pic:spPr>
                 </pic:pic>
               </a:graphicData>
@@ -1170,7 +1199,7 @@
         <w:pStyle w:val="ListParagraph"/>
         <w:numPr>
           <w:ilvl w:val="0"/>
-          <w:numId w:val="7"/>
+          <w:numId w:val="14"/>
         </w:numPr>
         <w:spacing w:line="360" w:lineRule="auto"/>
         <w:rPr>
@@ -1181,13 +1210,7 @@
         <w:rPr>
           <w:sz w:val="24"/>
         </w:rPr>
-        <w:t>Ubah method challengePage lalu akses localhost:8080/challenge/</w:t>
-      </w:r>
-      <w:r>
-        <w:rPr>
-          <w:sz w:val="24"/>
-        </w:rPr>
-        <w:t xml:space="preserve"> maka dikembalikan halaman seperti di bawah ini, dengan “KB” sebagai awal, seperti yang </w:t>
+        <w:t xml:space="preserve">Ubah method challengePage lalu akses localhost:8080/challenge/ maka dikembalikan halaman seperti di bawah ini, dengan “KB” sebagai awal, seperti yang </w:t>
       </w:r>
       <w:r>
         <w:rPr>
@@ -1207,10 +1230,10 @@
           <w:noProof/>
         </w:rPr>
         <w:drawing>
-          <wp:inline distT="0" distB="0" distL="0" distR="0" wp14:anchorId="2014211B" wp14:editId="3D57B45D">
-            <wp:extent cx="5731510" cy="3222625"/>
-            <wp:effectExtent l="0" t="0" r="2540" b="0"/>
-            <wp:docPr id="9" name="Picture 9"/>
+          <wp:inline distT="0" distB="0" distL="0" distR="0">
+            <wp:extent cx="5734050" cy="3228975"/>
+            <wp:effectExtent l="0" t="0" r="0" b="9525"/>
+            <wp:docPr id="11" name="Picture 11"/>
             <wp:cNvGraphicFramePr>
               <a:graphicFrameLocks xmlns:a="http://schemas.openxmlformats.org/drawingml/2006/main" noChangeAspect="1"/>
             </wp:cNvGraphicFramePr>
@@ -1218,23 +1241,36 @@
               <a:graphicData uri="http://schemas.openxmlformats.org/drawingml/2006/picture">
                 <pic:pic xmlns:pic="http://schemas.openxmlformats.org/drawingml/2006/picture">
                   <pic:nvPicPr>
-                    <pic:cNvPr id="1" name=""/>
-                    <pic:cNvPicPr/>
+                    <pic:cNvPr id="0" name="Picture 9"/>
+                    <pic:cNvPicPr>
+                      <a:picLocks noChangeAspect="1" noChangeArrowheads="1"/>
+                    </pic:cNvPicPr>
                   </pic:nvPicPr>
                   <pic:blipFill>
-                    <a:blip r:embed="rId13"/>
+                    <a:blip r:embed="rId13">
+                      <a:extLst>
+                        <a:ext uri="{28A0092B-C50C-407E-A947-70E740481C1C}">
+                          <a14:useLocalDpi xmlns:a14="http://schemas.microsoft.com/office/drawing/2010/main" val="0"/>
+                        </a:ext>
+                      </a:extLst>
+                    </a:blip>
+                    <a:srcRect/>
                     <a:stretch>
                       <a:fillRect/>
                     </a:stretch>
                   </pic:blipFill>
-                  <pic:spPr>
+                  <pic:spPr bwMode="auto">
                     <a:xfrm>
                       <a:off x="0" y="0"/>
-                      <a:ext cx="5731510" cy="3222625"/>
+                      <a:ext cx="5734050" cy="3228975"/>
                     </a:xfrm>
                     <a:prstGeom prst="rect">
                       <a:avLst/>
                     </a:prstGeom>
+                    <a:noFill/>
+                    <a:ln>
+                      <a:noFill/>
+                    </a:ln>
                   </pic:spPr>
                 </pic:pic>
               </a:graphicData>
@@ -1248,7 +1284,7 @@
         <w:pStyle w:val="ListParagraph"/>
         <w:numPr>
           <w:ilvl w:val="0"/>
-          <w:numId w:val="7"/>
+          <w:numId w:val="14"/>
         </w:numPr>
         <w:spacing w:line="360" w:lineRule="auto"/>
         <w:rPr>
@@ -1259,16 +1295,8 @@
         <w:rPr>
           <w:sz w:val="24"/>
         </w:rPr>
-        <w:t>Akses localhost:8080/challenge/kiki</w:t>
-      </w:r>
-      <w:r>
-        <w:rPr>
-          <w:sz w:val="24"/>
-        </w:rPr>
-        <w:t xml:space="preserve"> maka dikembalikan halaman seperti di bawah ini dengan awalan “kiki”, yaitu parameter yang ditulis pada path/link localhost:8080/challenge/kiki</w:t>
-      </w:r>
-      <w:bookmarkStart w:id="0" w:name="_GoBack"/>
-      <w:bookmarkEnd w:id="0"/>
+        <w:t>Akses localhost:8080/challenge/kiki maka dikembalikan halaman seperti di bawah ini dengan awalan “kiki”, yaitu parameter yang ditulis pada path/link localhost:8080/challenge/kiki</w:t>
+      </w:r>
       <w:r>
         <w:rPr>
           <w:sz w:val="24"/>
@@ -1280,10 +1308,10 @@
           <w:noProof/>
         </w:rPr>
         <w:drawing>
-          <wp:inline distT="0" distB="0" distL="0" distR="0" wp14:anchorId="3682C5CA" wp14:editId="14AF8281">
-            <wp:extent cx="5731510" cy="3222625"/>
-            <wp:effectExtent l="0" t="0" r="2540" b="0"/>
-            <wp:docPr id="10" name="Picture 10"/>
+          <wp:inline distT="0" distB="0" distL="0" distR="0">
+            <wp:extent cx="5734050" cy="3228975"/>
+            <wp:effectExtent l="0" t="0" r="0" b="9525"/>
+            <wp:docPr id="7" name="Picture 7"/>
             <wp:cNvGraphicFramePr>
               <a:graphicFrameLocks xmlns:a="http://schemas.openxmlformats.org/drawingml/2006/main" noChangeAspect="1"/>
             </wp:cNvGraphicFramePr>
@@ -1291,23 +1319,36 @@
               <a:graphicData uri="http://schemas.openxmlformats.org/drawingml/2006/picture">
                 <pic:pic xmlns:pic="http://schemas.openxmlformats.org/drawingml/2006/picture">
                   <pic:nvPicPr>
-                    <pic:cNvPr id="1" name=""/>
-                    <pic:cNvPicPr/>
+                    <pic:cNvPr id="0" name="Picture 10"/>
+                    <pic:cNvPicPr>
+                      <a:picLocks noChangeAspect="1" noChangeArrowheads="1"/>
+                    </pic:cNvPicPr>
                   </pic:nvPicPr>
                   <pic:blipFill>
-                    <a:blip r:embed="rId14"/>
+                    <a:blip r:embed="rId14">
+                      <a:extLst>
+                        <a:ext uri="{28A0092B-C50C-407E-A947-70E740481C1C}">
+                          <a14:useLocalDpi xmlns:a14="http://schemas.microsoft.com/office/drawing/2010/main" val="0"/>
+                        </a:ext>
+                      </a:extLst>
+                    </a:blip>
+                    <a:srcRect/>
                     <a:stretch>
                       <a:fillRect/>
                     </a:stretch>
                   </pic:blipFill>
-                  <pic:spPr>
+                  <pic:spPr bwMode="auto">
                     <a:xfrm>
                       <a:off x="0" y="0"/>
-                      <a:ext cx="5731510" cy="3222625"/>
+                      <a:ext cx="5734050" cy="3228975"/>
                     </a:xfrm>
                     <a:prstGeom prst="rect">
                       <a:avLst/>
                     </a:prstGeom>
+                    <a:noFill/>
+                    <a:ln>
+                      <a:noFill/>
+                    </a:ln>
                   </pic:spPr>
                 </pic:pic>
               </a:graphicData>
@@ -1315,6 +1356,10 @@
           </wp:inline>
         </w:drawing>
       </w:r>
+    </w:p>
+    <w:p>
+      <w:bookmarkStart w:id="0" w:name="_GoBack"/>
+      <w:bookmarkEnd w:id="0"/>
     </w:p>
     <w:sectPr>
       <w:pgSz w:w="11906" w:h="16838"/>
@@ -1971,6 +2016,216 @@
   </w:num>
   <w:num w:numId="7">
     <w:abstractNumId w:val="3"/>
+  </w:num>
+  <w:num w:numId="8">
+    <w:abstractNumId w:val="1"/>
+    <w:lvlOverride w:ilvl="0">
+      <w:startOverride w:val="1"/>
+    </w:lvlOverride>
+    <w:lvlOverride w:ilvl="1">
+      <w:startOverride w:val="1"/>
+    </w:lvlOverride>
+    <w:lvlOverride w:ilvl="2">
+      <w:startOverride w:val="1"/>
+    </w:lvlOverride>
+    <w:lvlOverride w:ilvl="3">
+      <w:startOverride w:val="1"/>
+    </w:lvlOverride>
+    <w:lvlOverride w:ilvl="4">
+      <w:startOverride w:val="1"/>
+    </w:lvlOverride>
+    <w:lvlOverride w:ilvl="5">
+      <w:startOverride w:val="1"/>
+    </w:lvlOverride>
+    <w:lvlOverride w:ilvl="6">
+      <w:startOverride w:val="1"/>
+    </w:lvlOverride>
+    <w:lvlOverride w:ilvl="7">
+      <w:startOverride w:val="1"/>
+    </w:lvlOverride>
+    <w:lvlOverride w:ilvl="8">
+      <w:startOverride w:val="1"/>
+    </w:lvlOverride>
+  </w:num>
+  <w:num w:numId="9">
+    <w:abstractNumId w:val="2"/>
+    <w:lvlOverride w:ilvl="0">
+      <w:startOverride w:val="1"/>
+    </w:lvlOverride>
+    <w:lvlOverride w:ilvl="1">
+      <w:startOverride w:val="1"/>
+    </w:lvlOverride>
+    <w:lvlOverride w:ilvl="2">
+      <w:startOverride w:val="1"/>
+    </w:lvlOverride>
+    <w:lvlOverride w:ilvl="3">
+      <w:startOverride w:val="1"/>
+    </w:lvlOverride>
+    <w:lvlOverride w:ilvl="4">
+      <w:startOverride w:val="1"/>
+    </w:lvlOverride>
+    <w:lvlOverride w:ilvl="5">
+      <w:startOverride w:val="1"/>
+    </w:lvlOverride>
+    <w:lvlOverride w:ilvl="6">
+      <w:startOverride w:val="1"/>
+    </w:lvlOverride>
+    <w:lvlOverride w:ilvl="7">
+      <w:startOverride w:val="1"/>
+    </w:lvlOverride>
+    <w:lvlOverride w:ilvl="8">
+      <w:startOverride w:val="1"/>
+    </w:lvlOverride>
+  </w:num>
+  <w:num w:numId="10">
+    <w:abstractNumId w:val="0"/>
+    <w:lvlOverride w:ilvl="0">
+      <w:startOverride w:val="1"/>
+    </w:lvlOverride>
+    <w:lvlOverride w:ilvl="1">
+      <w:startOverride w:val="1"/>
+    </w:lvlOverride>
+    <w:lvlOverride w:ilvl="2">
+      <w:startOverride w:val="1"/>
+    </w:lvlOverride>
+    <w:lvlOverride w:ilvl="3">
+      <w:startOverride w:val="1"/>
+    </w:lvlOverride>
+    <w:lvlOverride w:ilvl="4">
+      <w:startOverride w:val="1"/>
+    </w:lvlOverride>
+    <w:lvlOverride w:ilvl="5">
+      <w:startOverride w:val="1"/>
+    </w:lvlOverride>
+    <w:lvlOverride w:ilvl="6">
+      <w:startOverride w:val="1"/>
+    </w:lvlOverride>
+    <w:lvlOverride w:ilvl="7">
+      <w:startOverride w:val="1"/>
+    </w:lvlOverride>
+    <w:lvlOverride w:ilvl="8">
+      <w:startOverride w:val="1"/>
+    </w:lvlOverride>
+  </w:num>
+  <w:num w:numId="11">
+    <w:abstractNumId w:val="4"/>
+    <w:lvlOverride w:ilvl="0">
+      <w:startOverride w:val="1"/>
+    </w:lvlOverride>
+    <w:lvlOverride w:ilvl="1">
+      <w:startOverride w:val="1"/>
+    </w:lvlOverride>
+    <w:lvlOverride w:ilvl="2">
+      <w:startOverride w:val="1"/>
+    </w:lvlOverride>
+    <w:lvlOverride w:ilvl="3">
+      <w:startOverride w:val="1"/>
+    </w:lvlOverride>
+    <w:lvlOverride w:ilvl="4">
+      <w:startOverride w:val="1"/>
+    </w:lvlOverride>
+    <w:lvlOverride w:ilvl="5">
+      <w:startOverride w:val="1"/>
+    </w:lvlOverride>
+    <w:lvlOverride w:ilvl="6">
+      <w:startOverride w:val="1"/>
+    </w:lvlOverride>
+    <w:lvlOverride w:ilvl="7">
+      <w:startOverride w:val="1"/>
+    </w:lvlOverride>
+    <w:lvlOverride w:ilvl="8">
+      <w:startOverride w:val="1"/>
+    </w:lvlOverride>
+  </w:num>
+  <w:num w:numId="12">
+    <w:abstractNumId w:val="6"/>
+    <w:lvlOverride w:ilvl="0">
+      <w:startOverride w:val="1"/>
+    </w:lvlOverride>
+    <w:lvlOverride w:ilvl="1">
+      <w:startOverride w:val="1"/>
+    </w:lvlOverride>
+    <w:lvlOverride w:ilvl="2">
+      <w:startOverride w:val="1"/>
+    </w:lvlOverride>
+    <w:lvlOverride w:ilvl="3">
+      <w:startOverride w:val="1"/>
+    </w:lvlOverride>
+    <w:lvlOverride w:ilvl="4">
+      <w:startOverride w:val="1"/>
+    </w:lvlOverride>
+    <w:lvlOverride w:ilvl="5">
+      <w:startOverride w:val="1"/>
+    </w:lvlOverride>
+    <w:lvlOverride w:ilvl="6">
+      <w:startOverride w:val="1"/>
+    </w:lvlOverride>
+    <w:lvlOverride w:ilvl="7">
+      <w:startOverride w:val="1"/>
+    </w:lvlOverride>
+    <w:lvlOverride w:ilvl="8">
+      <w:startOverride w:val="1"/>
+    </w:lvlOverride>
+  </w:num>
+  <w:num w:numId="13">
+    <w:abstractNumId w:val="5"/>
+    <w:lvlOverride w:ilvl="0">
+      <w:startOverride w:val="1"/>
+    </w:lvlOverride>
+    <w:lvlOverride w:ilvl="1">
+      <w:startOverride w:val="1"/>
+    </w:lvlOverride>
+    <w:lvlOverride w:ilvl="2">
+      <w:startOverride w:val="1"/>
+    </w:lvlOverride>
+    <w:lvlOverride w:ilvl="3">
+      <w:startOverride w:val="1"/>
+    </w:lvlOverride>
+    <w:lvlOverride w:ilvl="4">
+      <w:startOverride w:val="1"/>
+    </w:lvlOverride>
+    <w:lvlOverride w:ilvl="5">
+      <w:startOverride w:val="1"/>
+    </w:lvlOverride>
+    <w:lvlOverride w:ilvl="6">
+      <w:startOverride w:val="1"/>
+    </w:lvlOverride>
+    <w:lvlOverride w:ilvl="7">
+      <w:startOverride w:val="1"/>
+    </w:lvlOverride>
+    <w:lvlOverride w:ilvl="8">
+      <w:startOverride w:val="1"/>
+    </w:lvlOverride>
+  </w:num>
+  <w:num w:numId="14">
+    <w:abstractNumId w:val="3"/>
+    <w:lvlOverride w:ilvl="0">
+      <w:startOverride w:val="1"/>
+    </w:lvlOverride>
+    <w:lvlOverride w:ilvl="1">
+      <w:startOverride w:val="1"/>
+    </w:lvlOverride>
+    <w:lvlOverride w:ilvl="2">
+      <w:startOverride w:val="1"/>
+    </w:lvlOverride>
+    <w:lvlOverride w:ilvl="3">
+      <w:startOverride w:val="1"/>
+    </w:lvlOverride>
+    <w:lvlOverride w:ilvl="4">
+      <w:startOverride w:val="1"/>
+    </w:lvlOverride>
+    <w:lvlOverride w:ilvl="5">
+      <w:startOverride w:val="1"/>
+    </w:lvlOverride>
+    <w:lvlOverride w:ilvl="6">
+      <w:startOverride w:val="1"/>
+    </w:lvlOverride>
+    <w:lvlOverride w:ilvl="7">
+      <w:startOverride w:val="1"/>
+    </w:lvlOverride>
+    <w:lvlOverride w:ilvl="8">
+      <w:startOverride w:val="1"/>
+    </w:lvlOverride>
   </w:num>
 </w:numbering>
 </file>
@@ -2372,6 +2627,10 @@
   <w:style w:type="paragraph" w:default="1" w:styleId="Normal">
     <w:name w:val="Normal"/>
     <w:qFormat/>
+    <w:rsid w:val="00D64300"/>
+    <w:pPr>
+      <w:spacing w:line="256" w:lineRule="auto"/>
+    </w:pPr>
   </w:style>
   <w:style w:type="character" w:default="1" w:styleId="DefaultParagraphFont">
     <w:name w:val="Default Paragraph Font"/>

</xml_diff>